<commit_message>
Historie Forexu+ dalsi obchody
</commit_message>
<xml_diff>
--- a/trading teorie/moje poznámky/Analyza.docx
+++ b/trading teorie/moje poznámky/Analyza.docx
@@ -1,6 +1,6 @@
 
 <file path=word/document.xml><?xml version="1.0" encoding="utf-8"?>
-<w:document xmlns:wpc="http://schemas.microsoft.com/office/word/2010/wordprocessingCanvas" xmlns:cx="http://schemas.microsoft.com/office/drawing/2014/chartex" xmlns:cx1="http://schemas.microsoft.com/office/drawing/2015/9/8/chartex" xmlns:cx2="http://schemas.microsoft.com/office/drawing/2015/10/21/chartex" xmlns:cx3="http://schemas.microsoft.com/office/drawing/2016/5/9/chartex" xmlns:cx4="http://schemas.microsoft.com/office/drawing/2016/5/10/chartex" xmlns:cx5="http://schemas.microsoft.com/office/drawing/2016/5/11/chartex" xmlns:cx6="http://schemas.microsoft.com/office/drawing/2016/5/12/chartex" xmlns:cx7="http://schemas.microsoft.com/office/drawing/2016/5/13/chartex" xmlns:cx8="http://schemas.microsoft.com/office/drawing/2016/5/14/chartex" xmlns:mc="http://schemas.openxmlformats.org/markup-compatibility/2006" xmlns:aink="http://schemas.microsoft.com/office/drawing/2016/ink" xmlns:am3d="http://schemas.microsoft.com/office/drawing/2017/model3d" xmlns:o="urn:schemas-microsoft-com:office:office" xmlns:oel="http://schemas.microsoft.com/office/2019/extlst" xmlns:r="http://schemas.openxmlformats.org/officeDocument/2006/relationships" xmlns:m="http://schemas.openxmlformats.org/officeDocument/2006/math" xmlns:v="urn:schemas-microsoft-com:vml" xmlns:wp14="http://schemas.microsoft.com/office/word/2010/wordprocessingDrawing" xmlns:wp="http://schemas.openxmlformats.org/drawingml/2006/wordprocessingDrawing" xmlns:w10="urn:schemas-microsoft-com:office:word" xmlns:w="http://schemas.openxmlformats.org/wordprocessingml/2006/main" xmlns:w14="http://schemas.microsoft.com/office/word/2010/wordml" xmlns:w15="http://schemas.microsoft.com/office/word/2012/wordml" xmlns:w16cex="http://schemas.microsoft.com/office/word/2018/wordml/cex" xmlns:w16cid="http://schemas.microsoft.com/office/word/2016/wordml/cid" xmlns:w16="http://schemas.microsoft.com/office/word/2018/wordml" xmlns:w16sdtdh="http://schemas.microsoft.com/office/word/2020/wordml/sdtdatahash" xmlns:w16se="http://schemas.microsoft.com/office/word/2015/wordml/symex" xmlns:wpg="http://schemas.microsoft.com/office/word/2010/wordprocessingGroup" xmlns:wpi="http://schemas.microsoft.com/office/word/2010/wordprocessingInk" xmlns:wne="http://schemas.microsoft.com/office/word/2006/wordml" xmlns:wps="http://schemas.microsoft.com/office/word/2010/wordprocessingShape" mc:Ignorable="w14 w15 w16se w16cid w16 w16cex w16sdtdh wp14">
+<w:document xmlns:wpc="http://schemas.microsoft.com/office/word/2010/wordprocessingCanvas" xmlns:cx="http://schemas.microsoft.com/office/drawing/2014/chartex" xmlns:cx1="http://schemas.microsoft.com/office/drawing/2015/9/8/chartex" xmlns:cx2="http://schemas.microsoft.com/office/drawing/2015/10/21/chartex" xmlns:cx3="http://schemas.microsoft.com/office/drawing/2016/5/9/chartex" xmlns:cx4="http://schemas.microsoft.com/office/drawing/2016/5/10/chartex" xmlns:cx5="http://schemas.microsoft.com/office/drawing/2016/5/11/chartex" xmlns:cx6="http://schemas.microsoft.com/office/drawing/2016/5/12/chartex" xmlns:cx7="http://schemas.microsoft.com/office/drawing/2016/5/13/chartex" xmlns:cx8="http://schemas.microsoft.com/office/drawing/2016/5/14/chartex" xmlns:mc="http://schemas.openxmlformats.org/markup-compatibility/2006" xmlns:aink="http://schemas.microsoft.com/office/drawing/2016/ink" xmlns:am3d="http://schemas.microsoft.com/office/drawing/2017/model3d" xmlns:o="urn:schemas-microsoft-com:office:office" xmlns:oel="http://schemas.microsoft.com/office/2019/extlst" xmlns:r="http://schemas.openxmlformats.org/officeDocument/2006/relationships" xmlns:m="http://schemas.openxmlformats.org/officeDocument/2006/math" xmlns:v="urn:schemas-microsoft-com:vml" xmlns:wp14="http://schemas.microsoft.com/office/word/2010/wordprocessingDrawing" xmlns:wp="http://schemas.openxmlformats.org/drawingml/2006/wordprocessingDrawing" xmlns:w10="urn:schemas-microsoft-com:office:word" xmlns:w="http://schemas.openxmlformats.org/wordprocessingml/2006/main" xmlns:w14="http://schemas.microsoft.com/office/word/2010/wordml" xmlns:w15="http://schemas.microsoft.com/office/word/2012/wordml" xmlns:w16cex="http://schemas.microsoft.com/office/word/2018/wordml/cex" xmlns:w16cid="http://schemas.microsoft.com/office/word/2016/wordml/cid" xmlns:w16="http://schemas.microsoft.com/office/word/2018/wordml" xmlns:w16du="http://schemas.microsoft.com/office/word/2023/wordml/word16du" xmlns:w16sdtdh="http://schemas.microsoft.com/office/word/2020/wordml/sdtdatahash" xmlns:w16se="http://schemas.microsoft.com/office/word/2015/wordml/symex" xmlns:wpg="http://schemas.microsoft.com/office/word/2010/wordprocessingGroup" xmlns:wpi="http://schemas.microsoft.com/office/word/2010/wordprocessingInk" xmlns:wne="http://schemas.microsoft.com/office/word/2006/wordml" xmlns:wps="http://schemas.microsoft.com/office/word/2010/wordprocessingShape" mc:Ignorable="w14 w15 w16se w16cid w16 w16cex w16sdtdh wp14">
   <w:body>
     <w:p>
       <w:pPr>
@@ -46,23 +46,7 @@
           <w:sz w:val="24"/>
           <w:szCs w:val="24"/>
         </w:rPr>
-        <w:t xml:space="preserve">Identifikace </w:t>
-      </w:r>
-      <w:proofErr w:type="gramStart"/>
-      <w:r>
-        <w:rPr>
-          <w:sz w:val="24"/>
-          <w:szCs w:val="24"/>
-        </w:rPr>
-        <w:t>trendu- umět</w:t>
-      </w:r>
-      <w:proofErr w:type="gramEnd"/>
-      <w:r>
-        <w:rPr>
-          <w:sz w:val="24"/>
-          <w:szCs w:val="24"/>
-        </w:rPr>
-        <w:t xml:space="preserve"> vyznačit HH a HL, nebo LH a LL.</w:t>
+        <w:t>Identifikace trendu- umět vyznačit HH a HL, nebo LH a LL.</w:t>
       </w:r>
       <w:r>
         <w:rPr>
@@ -176,23 +160,7 @@
           <w:sz w:val="24"/>
           <w:szCs w:val="24"/>
         </w:rPr>
-        <w:t xml:space="preserve"> od nejnižšího bodu v trendu a natahuje tak </w:t>
-      </w:r>
-      <w:proofErr w:type="gramStart"/>
-      <w:r>
-        <w:rPr>
-          <w:sz w:val="24"/>
-          <w:szCs w:val="24"/>
-        </w:rPr>
-        <w:t>ze</w:t>
-      </w:r>
-      <w:proofErr w:type="gramEnd"/>
-      <w:r>
-        <w:rPr>
-          <w:sz w:val="24"/>
-          <w:szCs w:val="24"/>
-        </w:rPr>
-        <w:t xml:space="preserve"> se </w:t>
+        <w:t xml:space="preserve"> od nejnižšího bodu v trendu a natahuje tak ze se </w:t>
       </w:r>
       <w:proofErr w:type="spellStart"/>
       <w:r>
@@ -315,23 +283,7 @@
           <w:sz w:val="24"/>
           <w:szCs w:val="24"/>
         </w:rPr>
-        <w:t xml:space="preserve"> pozor na </w:t>
-      </w:r>
-      <w:proofErr w:type="gramStart"/>
-      <w:r>
-        <w:rPr>
-          <w:sz w:val="24"/>
-          <w:szCs w:val="24"/>
-        </w:rPr>
-        <w:t>to</w:t>
-      </w:r>
-      <w:proofErr w:type="gramEnd"/>
-      <w:r>
-        <w:rPr>
-          <w:sz w:val="24"/>
-          <w:szCs w:val="24"/>
-        </w:rPr>
-        <w:t xml:space="preserve"> kde cena na tuto </w:t>
+        <w:t xml:space="preserve"> pozor na to kde cena na tuto </w:t>
       </w:r>
       <w:proofErr w:type="spellStart"/>
       <w:r>
@@ -491,23 +443,7 @@
           <w:sz w:val="24"/>
           <w:szCs w:val="24"/>
         </w:rPr>
-        <w:t xml:space="preserve"> naznak </w:t>
-      </w:r>
-      <w:proofErr w:type="gramStart"/>
-      <w:r>
-        <w:rPr>
-          <w:sz w:val="24"/>
-          <w:szCs w:val="24"/>
-        </w:rPr>
-        <w:t>ze</w:t>
-      </w:r>
-      <w:proofErr w:type="gramEnd"/>
-      <w:r>
-        <w:rPr>
-          <w:sz w:val="24"/>
-          <w:szCs w:val="24"/>
-        </w:rPr>
-        <w:t xml:space="preserve"> se jedna </w:t>
+        <w:t xml:space="preserve"> naznak ze se jedna </w:t>
       </w:r>
       <w:proofErr w:type="spellStart"/>
       <w:r>
@@ -822,177 +758,136 @@
           <w:bCs/>
           <w:color w:val="404040"/>
         </w:rPr>
-        <w:t>38.</w:t>
-      </w:r>
-      <w:proofErr w:type="gramStart"/>
+        <w:t>38.2%</w:t>
+      </w:r>
       <w:r>
         <w:rPr>
           <w:rFonts w:ascii="Open Sans" w:hAnsi="Open Sans" w:cs="Open Sans"/>
+          <w:color w:val="404040"/>
+        </w:rPr>
+        <w:t xml:space="preserve"> - po silném impulzu následuje pouze slabý </w:t>
+      </w:r>
+      <w:proofErr w:type="spellStart"/>
+      <w:r>
+        <w:rPr>
+          <w:rFonts w:ascii="Open Sans" w:hAnsi="Open Sans" w:cs="Open Sans"/>
+          <w:color w:val="404040"/>
+        </w:rPr>
+        <w:t>pull-back</w:t>
+      </w:r>
+      <w:proofErr w:type="spellEnd"/>
+      <w:r>
+        <w:rPr>
+          <w:rFonts w:ascii="Open Sans" w:hAnsi="Open Sans" w:cs="Open Sans"/>
+          <w:color w:val="404040"/>
+        </w:rPr>
+        <w:t>. Cena nemá dostatečnou sílu vrátit se na nižší úrovně. </w:t>
+      </w:r>
+    </w:p>
+    <w:p>
+      <w:pPr>
+        <w:spacing w:before="100" w:beforeAutospacing="1" w:after="100" w:afterAutospacing="1" w:line="240" w:lineRule="auto"/>
+        <w:rPr>
+          <w:rFonts w:ascii="Open Sans" w:eastAsia="Times New Roman" w:hAnsi="Open Sans" w:cs="Open Sans"/>
+          <w:color w:val="404040"/>
+          <w:kern w:val="0"/>
+          <w:sz w:val="24"/>
+          <w:szCs w:val="24"/>
+          <w:lang w:eastAsia="cs-CZ"/>
+          <w14:ligatures w14:val="none"/>
+        </w:rPr>
+      </w:pPr>
+      <w:r>
+        <w:rPr>
+          <w:rFonts w:ascii="Open Sans" w:eastAsia="Times New Roman" w:hAnsi="Open Sans" w:cs="Open Sans"/>
           <w:b/>
           <w:bCs/>
           <w:color w:val="404040"/>
-        </w:rPr>
-        <w:t>2%</w:t>
-      </w:r>
-      <w:proofErr w:type="gramEnd"/>
-      <w:r>
-        <w:rPr>
-          <w:rFonts w:ascii="Open Sans" w:hAnsi="Open Sans" w:cs="Open Sans"/>
-          <w:color w:val="404040"/>
-        </w:rPr>
-        <w:t xml:space="preserve"> - po silném impulzu následuje pouze slabý </w:t>
-      </w:r>
-      <w:proofErr w:type="spellStart"/>
-      <w:r>
-        <w:rPr>
-          <w:rFonts w:ascii="Open Sans" w:hAnsi="Open Sans" w:cs="Open Sans"/>
-          <w:color w:val="404040"/>
-        </w:rPr>
-        <w:t>pull-back</w:t>
-      </w:r>
-      <w:proofErr w:type="spellEnd"/>
-      <w:r>
-        <w:rPr>
-          <w:rFonts w:ascii="Open Sans" w:hAnsi="Open Sans" w:cs="Open Sans"/>
-          <w:color w:val="404040"/>
-        </w:rPr>
-        <w:t>. Cena nemá dostatečnou sílu vrátit se na nižší úrovně. </w:t>
+          <w:kern w:val="0"/>
+          <w:sz w:val="24"/>
+          <w:szCs w:val="24"/>
+          <w:lang w:eastAsia="cs-CZ"/>
+          <w14:ligatures w14:val="none"/>
+        </w:rPr>
+        <w:t>61.8% a 78.6%</w:t>
+      </w:r>
+      <w:r>
+        <w:rPr>
+          <w:rFonts w:ascii="Open Sans" w:eastAsia="Times New Roman" w:hAnsi="Open Sans" w:cs="Open Sans"/>
+          <w:color w:val="404040"/>
+          <w:kern w:val="0"/>
+          <w:sz w:val="24"/>
+          <w:szCs w:val="24"/>
+          <w:lang w:eastAsia="cs-CZ"/>
+          <w14:ligatures w14:val="none"/>
+        </w:rPr>
+        <w:t> - jsou levely, kde máme nejvýhodnější poměr risk versus zisk. Zde nejčastěji do pozic vstupujeme. </w:t>
       </w:r>
     </w:p>
     <w:p>
       <w:pPr>
-        <w:spacing w:before="100" w:beforeAutospacing="1" w:after="100" w:afterAutospacing="1" w:line="240" w:lineRule="auto"/>
-        <w:rPr>
-          <w:rFonts w:ascii="Open Sans" w:eastAsia="Times New Roman" w:hAnsi="Open Sans" w:cs="Open Sans"/>
-          <w:color w:val="404040"/>
-          <w:kern w:val="0"/>
-          <w:sz w:val="24"/>
-          <w:szCs w:val="24"/>
-          <w:lang w:eastAsia="cs-CZ"/>
-          <w14:ligatures w14:val="none"/>
-        </w:rPr>
-      </w:pPr>
-      <w:r>
-        <w:rPr>
-          <w:rFonts w:ascii="Open Sans" w:eastAsia="Times New Roman" w:hAnsi="Open Sans" w:cs="Open Sans"/>
-          <w:b/>
-          <w:bCs/>
-          <w:color w:val="404040"/>
-          <w:kern w:val="0"/>
-          <w:sz w:val="24"/>
-          <w:szCs w:val="24"/>
-          <w:lang w:eastAsia="cs-CZ"/>
-          <w14:ligatures w14:val="none"/>
-        </w:rPr>
-        <w:t>61.</w:t>
-      </w:r>
-      <w:proofErr w:type="gramStart"/>
-      <w:r>
-        <w:rPr>
-          <w:rFonts w:ascii="Open Sans" w:eastAsia="Times New Roman" w:hAnsi="Open Sans" w:cs="Open Sans"/>
-          <w:b/>
-          <w:bCs/>
-          <w:color w:val="404040"/>
-          <w:kern w:val="0"/>
-          <w:sz w:val="24"/>
-          <w:szCs w:val="24"/>
-          <w:lang w:eastAsia="cs-CZ"/>
-          <w14:ligatures w14:val="none"/>
-        </w:rPr>
-        <w:t>8%</w:t>
-      </w:r>
-      <w:proofErr w:type="gramEnd"/>
-      <w:r>
-        <w:rPr>
-          <w:rFonts w:ascii="Open Sans" w:eastAsia="Times New Roman" w:hAnsi="Open Sans" w:cs="Open Sans"/>
-          <w:b/>
-          <w:bCs/>
-          <w:color w:val="404040"/>
-          <w:kern w:val="0"/>
-          <w:sz w:val="24"/>
-          <w:szCs w:val="24"/>
-          <w:lang w:eastAsia="cs-CZ"/>
-          <w14:ligatures w14:val="none"/>
-        </w:rPr>
-        <w:t xml:space="preserve"> a 78.6%</w:t>
-      </w:r>
-      <w:r>
-        <w:rPr>
-          <w:rFonts w:ascii="Open Sans" w:eastAsia="Times New Roman" w:hAnsi="Open Sans" w:cs="Open Sans"/>
-          <w:color w:val="404040"/>
-          <w:kern w:val="0"/>
-          <w:sz w:val="24"/>
-          <w:szCs w:val="24"/>
-          <w:lang w:eastAsia="cs-CZ"/>
-          <w14:ligatures w14:val="none"/>
-        </w:rPr>
-        <w:t> - jsou levely, kde máme nejvýhodnější poměr risk versus zisk. Zde nejčastěji do pozic vstupujeme. </w:t>
+        <w:spacing w:before="150" w:after="150" w:line="240" w:lineRule="auto"/>
+        <w:ind w:left="150" w:right="150"/>
+        <w:rPr>
+          <w:rFonts w:ascii="Times New Roman" w:eastAsia="Times New Roman" w:hAnsi="Times New Roman" w:cs="Times New Roman"/>
+          <w:color w:val="F29F05"/>
+          <w:kern w:val="0"/>
+          <w:sz w:val="24"/>
+          <w:szCs w:val="24"/>
+          <w:lang w:eastAsia="cs-CZ"/>
+          <w14:ligatures w14:val="none"/>
+        </w:rPr>
+      </w:pPr>
+      <w:r>
+        <w:rPr>
+          <w:rFonts w:ascii="Open Sans" w:eastAsia="Times New Roman" w:hAnsi="Open Sans" w:cs="Open Sans"/>
+          <w:color w:val="404040"/>
+          <w:kern w:val="0"/>
+          <w:sz w:val="24"/>
+          <w:szCs w:val="24"/>
+          <w:lang w:eastAsia="cs-CZ"/>
+          <w14:ligatures w14:val="none"/>
+        </w:rPr>
+        <w:fldChar w:fldCharType="begin"/>
+      </w:r>
+      <w:r>
+        <w:rPr>
+          <w:rFonts w:ascii="Open Sans" w:eastAsia="Times New Roman" w:hAnsi="Open Sans" w:cs="Open Sans"/>
+          <w:color w:val="404040"/>
+          <w:kern w:val="0"/>
+          <w:sz w:val="24"/>
+          <w:szCs w:val="24"/>
+          <w:lang w:eastAsia="cs-CZ"/>
+          <w14:ligatures w14:val="none"/>
+        </w:rPr>
+        <w:instrText xml:space="preserve"> HYPERLINK "https://www.fxcg-education.cz/wp-content/uploads/2022/09/K7-FIBI-386178-impuls-CZ.png" </w:instrText>
+      </w:r>
+      <w:r>
+        <w:rPr>
+          <w:rFonts w:ascii="Open Sans" w:eastAsia="Times New Roman" w:hAnsi="Open Sans" w:cs="Open Sans"/>
+          <w:color w:val="404040"/>
+          <w:kern w:val="0"/>
+          <w:sz w:val="24"/>
+          <w:szCs w:val="24"/>
+          <w:lang w:eastAsia="cs-CZ"/>
+          <w14:ligatures w14:val="none"/>
+        </w:rPr>
+      </w:r>
+      <w:r>
+        <w:rPr>
+          <w:rFonts w:ascii="Open Sans" w:eastAsia="Times New Roman" w:hAnsi="Open Sans" w:cs="Open Sans"/>
+          <w:color w:val="404040"/>
+          <w:kern w:val="0"/>
+          <w:sz w:val="24"/>
+          <w:szCs w:val="24"/>
+          <w:lang w:eastAsia="cs-CZ"/>
+          <w14:ligatures w14:val="none"/>
+        </w:rPr>
+        <w:fldChar w:fldCharType="separate"/>
       </w:r>
     </w:p>
     <w:p>
       <w:pPr>
-        <w:spacing w:before="150" w:after="150" w:line="240" w:lineRule="auto"/>
-        <w:ind w:left="150" w:right="150"/>
-        <w:rPr>
-          <w:rFonts w:ascii="Times New Roman" w:eastAsia="Times New Roman" w:hAnsi="Times New Roman" w:cs="Times New Roman"/>
-          <w:color w:val="F29F05"/>
-          <w:kern w:val="0"/>
-          <w:sz w:val="24"/>
-          <w:szCs w:val="24"/>
-          <w:lang w:eastAsia="cs-CZ"/>
-          <w14:ligatures w14:val="none"/>
-        </w:rPr>
-      </w:pPr>
-      <w:r>
-        <w:rPr>
-          <w:rFonts w:ascii="Open Sans" w:eastAsia="Times New Roman" w:hAnsi="Open Sans" w:cs="Open Sans"/>
-          <w:color w:val="404040"/>
-          <w:kern w:val="0"/>
-          <w:sz w:val="24"/>
-          <w:szCs w:val="24"/>
-          <w:lang w:eastAsia="cs-CZ"/>
-          <w14:ligatures w14:val="none"/>
-        </w:rPr>
-        <w:fldChar w:fldCharType="begin"/>
-      </w:r>
-      <w:r>
-        <w:rPr>
-          <w:rFonts w:ascii="Open Sans" w:eastAsia="Times New Roman" w:hAnsi="Open Sans" w:cs="Open Sans"/>
-          <w:color w:val="404040"/>
-          <w:kern w:val="0"/>
-          <w:sz w:val="24"/>
-          <w:szCs w:val="24"/>
-          <w:lang w:eastAsia="cs-CZ"/>
-          <w14:ligatures w14:val="none"/>
-        </w:rPr>
-        <w:instrText xml:space="preserve"> HYPERLINK "https://www.fxcg-education.cz/wp-content/uploads/2022/09/K7-FIBI-386178-impuls-CZ.png" </w:instrText>
-      </w:r>
-      <w:r>
-        <w:rPr>
-          <w:rFonts w:ascii="Open Sans" w:eastAsia="Times New Roman" w:hAnsi="Open Sans" w:cs="Open Sans"/>
-          <w:color w:val="404040"/>
-          <w:kern w:val="0"/>
-          <w:sz w:val="24"/>
-          <w:szCs w:val="24"/>
-          <w:lang w:eastAsia="cs-CZ"/>
-          <w14:ligatures w14:val="none"/>
-        </w:rPr>
-      </w:r>
-      <w:r>
-        <w:rPr>
-          <w:rFonts w:ascii="Open Sans" w:eastAsia="Times New Roman" w:hAnsi="Open Sans" w:cs="Open Sans"/>
-          <w:color w:val="404040"/>
-          <w:kern w:val="0"/>
-          <w:sz w:val="24"/>
-          <w:szCs w:val="24"/>
-          <w:lang w:eastAsia="cs-CZ"/>
-          <w14:ligatures w14:val="none"/>
-        </w:rPr>
-        <w:fldChar w:fldCharType="separate"/>
-      </w:r>
-    </w:p>
-    <w:p>
-      <w:pPr>
         <w:pStyle w:val="p1"/>
         <w:shd w:val="clear" w:color="auto" w:fill="FFFFFF"/>
         <w:rPr>
@@ -1054,23 +949,23 @@
           <w:rFonts w:ascii="Open Sans" w:hAnsi="Open Sans" w:cs="Open Sans"/>
           <w:color w:val="000000" w:themeColor="text1"/>
         </w:rPr>
-        <w:t xml:space="preserve"> </w:t>
-      </w:r>
-      <w:proofErr w:type="gramStart"/>
+        <w:t xml:space="preserve"> 100% a shoduje se ještě s </w:t>
+      </w:r>
+      <w:proofErr w:type="spellStart"/>
       <w:r>
         <w:rPr>
           <w:rFonts w:ascii="Open Sans" w:hAnsi="Open Sans" w:cs="Open Sans"/>
           <w:color w:val="000000" w:themeColor="text1"/>
         </w:rPr>
-        <w:t>100%</w:t>
-      </w:r>
-      <w:proofErr w:type="gramEnd"/>
+        <w:t>nejakou</w:t>
+      </w:r>
+      <w:proofErr w:type="spellEnd"/>
       <w:r>
         <w:rPr>
           <w:rFonts w:ascii="Open Sans" w:hAnsi="Open Sans" w:cs="Open Sans"/>
           <w:color w:val="000000" w:themeColor="text1"/>
         </w:rPr>
-        <w:t xml:space="preserve"> a shoduje se ještě s </w:t>
+        <w:t xml:space="preserve"> </w:t>
       </w:r>
       <w:proofErr w:type="spellStart"/>
       <w:r>
@@ -1078,7 +973,7 @@
           <w:rFonts w:ascii="Open Sans" w:hAnsi="Open Sans" w:cs="Open Sans"/>
           <w:color w:val="000000" w:themeColor="text1"/>
         </w:rPr>
-        <w:t>nejakou</w:t>
+        <w:t>konfluenci</w:t>
       </w:r>
       <w:proofErr w:type="spellEnd"/>
       <w:r>
@@ -1086,7 +981,7 @@
           <w:rFonts w:ascii="Open Sans" w:hAnsi="Open Sans" w:cs="Open Sans"/>
           <w:color w:val="000000" w:themeColor="text1"/>
         </w:rPr>
-        <w:t xml:space="preserve"> </w:t>
+        <w:t xml:space="preserve"> jedna se o </w:t>
       </w:r>
       <w:proofErr w:type="spellStart"/>
       <w:r>
@@ -1094,7 +989,7 @@
           <w:rFonts w:ascii="Open Sans" w:hAnsi="Open Sans" w:cs="Open Sans"/>
           <w:color w:val="000000" w:themeColor="text1"/>
         </w:rPr>
-        <w:t>konfluenci</w:t>
+        <w:t>zmenu</w:t>
       </w:r>
       <w:proofErr w:type="spellEnd"/>
       <w:r>
@@ -1102,22 +997,6 @@
           <w:rFonts w:ascii="Open Sans" w:hAnsi="Open Sans" w:cs="Open Sans"/>
           <w:color w:val="000000" w:themeColor="text1"/>
         </w:rPr>
-        <w:t xml:space="preserve"> jedna se o </w:t>
-      </w:r>
-      <w:proofErr w:type="spellStart"/>
-      <w:r>
-        <w:rPr>
-          <w:rFonts w:ascii="Open Sans" w:hAnsi="Open Sans" w:cs="Open Sans"/>
-          <w:color w:val="000000" w:themeColor="text1"/>
-        </w:rPr>
-        <w:t>zmenu</w:t>
-      </w:r>
-      <w:proofErr w:type="spellEnd"/>
-      <w:r>
-        <w:rPr>
-          <w:rFonts w:ascii="Open Sans" w:hAnsi="Open Sans" w:cs="Open Sans"/>
-          <w:color w:val="000000" w:themeColor="text1"/>
-        </w:rPr>
         <w:t xml:space="preserve"> trendu!</w:t>
       </w:r>
       <w:r>
@@ -1211,10 +1090,7 @@
       </w:r>
       <w:proofErr w:type="spellEnd"/>
       <w:r>
-        <w:t xml:space="preserve"> do sebe</w:t>
-      </w:r>
-      <w:r>
-        <w:t xml:space="preserve">- Vždy má </w:t>
+        <w:t xml:space="preserve"> do sebe- Vždy má </w:t>
       </w:r>
       <w:proofErr w:type="spellStart"/>
       <w:r>
@@ -1756,6 +1632,505 @@
         </w:rPr>
         <w:t>fundamentální směr</w:t>
       </w:r>
+      <w:r>
+        <w:rPr>
+          <w:rFonts w:ascii="Open Sans" w:eastAsia="Times New Roman" w:hAnsi="Open Sans" w:cs="Open Sans"/>
+          <w:color w:val="404040"/>
+          <w:kern w:val="0"/>
+          <w:sz w:val="24"/>
+          <w:szCs w:val="24"/>
+          <w:lang w:eastAsia="cs-CZ"/>
+          <w14:ligatures w14:val="none"/>
+        </w:rPr>
+        <w:br/>
+      </w:r>
+      <w:r>
+        <w:rPr>
+          <w:rFonts w:ascii="Open Sans" w:eastAsia="Times New Roman" w:hAnsi="Open Sans" w:cs="Open Sans"/>
+          <w:color w:val="404040"/>
+          <w:kern w:val="0"/>
+          <w:sz w:val="24"/>
+          <w:szCs w:val="24"/>
+          <w:lang w:eastAsia="cs-CZ"/>
+          <w14:ligatures w14:val="none"/>
+        </w:rPr>
+        <w:br/>
+      </w:r>
+      <w:r>
+        <w:rPr>
+          <w:rFonts w:ascii="Open Sans" w:eastAsia="Times New Roman" w:hAnsi="Open Sans" w:cs="Open Sans"/>
+          <w:color w:val="404040"/>
+          <w:kern w:val="0"/>
+          <w:sz w:val="24"/>
+          <w:szCs w:val="24"/>
+          <w:lang w:eastAsia="cs-CZ"/>
+          <w14:ligatures w14:val="none"/>
+        </w:rPr>
+        <w:br/>
+        <w:t>Jak nakupovat/</w:t>
+      </w:r>
+      <w:proofErr w:type="spellStart"/>
+      <w:r>
+        <w:rPr>
+          <w:rFonts w:ascii="Open Sans" w:eastAsia="Times New Roman" w:hAnsi="Open Sans" w:cs="Open Sans"/>
+          <w:color w:val="404040"/>
+          <w:kern w:val="0"/>
+          <w:sz w:val="24"/>
+          <w:szCs w:val="24"/>
+          <w:lang w:eastAsia="cs-CZ"/>
+          <w14:ligatures w14:val="none"/>
+        </w:rPr>
+        <w:t>prodavát</w:t>
+      </w:r>
+      <w:proofErr w:type="spellEnd"/>
+      <w:r>
+        <w:rPr>
+          <w:rFonts w:ascii="Open Sans" w:eastAsia="Times New Roman" w:hAnsi="Open Sans" w:cs="Open Sans"/>
+          <w:color w:val="404040"/>
+          <w:kern w:val="0"/>
+          <w:sz w:val="24"/>
+          <w:szCs w:val="24"/>
+          <w:lang w:eastAsia="cs-CZ"/>
+          <w14:ligatures w14:val="none"/>
+        </w:rPr>
+        <w:t xml:space="preserve"> měnové páry na základě fundamentu:</w:t>
+      </w:r>
+      <w:r>
+        <w:rPr>
+          <w:rFonts w:ascii="Open Sans" w:eastAsia="Times New Roman" w:hAnsi="Open Sans" w:cs="Open Sans"/>
+          <w:color w:val="404040"/>
+          <w:kern w:val="0"/>
+          <w:sz w:val="24"/>
+          <w:szCs w:val="24"/>
+          <w:lang w:eastAsia="cs-CZ"/>
+          <w14:ligatures w14:val="none"/>
+        </w:rPr>
+        <w:br/>
+        <w:t>EUR/USD-Euro sílit oproti dolaru-nákup</w:t>
+      </w:r>
+      <w:r>
+        <w:rPr>
+          <w:rFonts w:ascii="Open Sans" w:eastAsia="Times New Roman" w:hAnsi="Open Sans" w:cs="Open Sans"/>
+          <w:color w:val="404040"/>
+          <w:kern w:val="0"/>
+          <w:sz w:val="24"/>
+          <w:szCs w:val="24"/>
+          <w:lang w:eastAsia="cs-CZ"/>
+          <w14:ligatures w14:val="none"/>
+        </w:rPr>
+        <w:br/>
+        <w:t>GBP/JPY-YEN sílit oproti libře-prodej</w:t>
+      </w:r>
+      <w:r>
+        <w:rPr>
+          <w:rFonts w:ascii="Open Sans" w:eastAsia="Times New Roman" w:hAnsi="Open Sans" w:cs="Open Sans"/>
+          <w:color w:val="404040"/>
+          <w:kern w:val="0"/>
+          <w:sz w:val="24"/>
+          <w:szCs w:val="24"/>
+          <w:lang w:eastAsia="cs-CZ"/>
+          <w14:ligatures w14:val="none"/>
+        </w:rPr>
+        <w:br/>
+      </w:r>
+      <w:r>
+        <w:rPr>
+          <w:rFonts w:ascii="Open Sans" w:eastAsia="Times New Roman" w:hAnsi="Open Sans" w:cs="Open Sans"/>
+          <w:color w:val="404040"/>
+          <w:kern w:val="0"/>
+          <w:sz w:val="24"/>
+          <w:szCs w:val="24"/>
+          <w:lang w:eastAsia="cs-CZ"/>
+          <w14:ligatures w14:val="none"/>
+        </w:rPr>
+        <w:br/>
+      </w:r>
+      <w:r>
+        <w:rPr>
+          <w:rFonts w:ascii="Open Sans" w:eastAsia="Times New Roman" w:hAnsi="Open Sans" w:cs="Open Sans"/>
+          <w:color w:val="404040"/>
+          <w:kern w:val="0"/>
+          <w:sz w:val="24"/>
+          <w:szCs w:val="24"/>
+          <w:lang w:eastAsia="cs-CZ"/>
+          <w14:ligatures w14:val="none"/>
+        </w:rPr>
+        <w:br/>
+        <w:t>PIPY- základní měrná jednotka</w:t>
+      </w:r>
+      <w:r>
+        <w:rPr>
+          <w:rFonts w:ascii="Open Sans" w:eastAsia="Times New Roman" w:hAnsi="Open Sans" w:cs="Open Sans"/>
+          <w:color w:val="404040"/>
+          <w:kern w:val="0"/>
+          <w:sz w:val="24"/>
+          <w:szCs w:val="24"/>
+          <w:lang w:eastAsia="cs-CZ"/>
+          <w14:ligatures w14:val="none"/>
+        </w:rPr>
+        <w:br/>
+      </w:r>
+      <w:r>
+        <w:rPr>
+          <w:rFonts w:ascii="Open Sans" w:eastAsia="Times New Roman" w:hAnsi="Open Sans" w:cs="Open Sans"/>
+          <w:color w:val="404040"/>
+          <w:kern w:val="0"/>
+          <w:sz w:val="24"/>
+          <w:szCs w:val="24"/>
+          <w:lang w:eastAsia="cs-CZ"/>
+          <w14:ligatures w14:val="none"/>
+        </w:rPr>
+        <w:br/>
+        <w:t>Každý měnový pár, kromě párů, které obsahují JPY</w:t>
+      </w:r>
+      <w:r>
+        <w:rPr>
+          <w:rFonts w:ascii="Open Sans" w:eastAsia="Times New Roman" w:hAnsi="Open Sans" w:cs="Open Sans"/>
+          <w:color w:val="404040"/>
+          <w:kern w:val="0"/>
+          <w:sz w:val="24"/>
+          <w:szCs w:val="24"/>
+          <w:lang w:eastAsia="cs-CZ"/>
+          <w14:ligatures w14:val="none"/>
+        </w:rPr>
+        <w:t xml:space="preserve"> je v tvaru</w:t>
+      </w:r>
+      <w:r>
+        <w:rPr>
+          <w:rFonts w:ascii="Open Sans" w:eastAsia="Times New Roman" w:hAnsi="Open Sans" w:cs="Open Sans"/>
+          <w:color w:val="404040"/>
+          <w:kern w:val="0"/>
+          <w:sz w:val="24"/>
+          <w:szCs w:val="24"/>
+          <w:lang w:eastAsia="cs-CZ"/>
+          <w14:ligatures w14:val="none"/>
+        </w:rPr>
+        <w:br/>
+      </w:r>
+      <w:r>
+        <w:rPr>
+          <w:rFonts w:ascii="Open Sans" w:eastAsia="Times New Roman" w:hAnsi="Open Sans" w:cs="Open Sans"/>
+          <w:color w:val="404040"/>
+          <w:kern w:val="0"/>
+          <w:sz w:val="24"/>
+          <w:szCs w:val="24"/>
+          <w:lang w:eastAsia="cs-CZ"/>
+          <w14:ligatures w14:val="none"/>
+        </w:rPr>
+        <w:br/>
+      </w:r>
+      <w:proofErr w:type="spellStart"/>
+      <w:r>
+        <w:rPr>
+          <w:rFonts w:ascii="Open Sans" w:eastAsia="Times New Roman" w:hAnsi="Open Sans" w:cs="Open Sans"/>
+          <w:color w:val="404040"/>
+          <w:kern w:val="0"/>
+          <w:sz w:val="24"/>
+          <w:szCs w:val="24"/>
+          <w:lang w:eastAsia="cs-CZ"/>
+          <w14:ligatures w14:val="none"/>
+        </w:rPr>
+        <w:t>x.xxxx</w:t>
+      </w:r>
+      <w:proofErr w:type="spellEnd"/>
+      <w:r>
+        <w:rPr>
+          <w:rFonts w:ascii="Open Sans" w:eastAsia="Times New Roman" w:hAnsi="Open Sans" w:cs="Open Sans"/>
+          <w:color w:val="404040"/>
+          <w:kern w:val="0"/>
+          <w:sz w:val="24"/>
+          <w:szCs w:val="24"/>
+          <w:lang w:eastAsia="cs-CZ"/>
+          <w14:ligatures w14:val="none"/>
+        </w:rPr>
+        <w:t xml:space="preserve">  4 </w:t>
+      </w:r>
+      <w:proofErr w:type="spellStart"/>
+      <w:r>
+        <w:rPr>
+          <w:rFonts w:ascii="Open Sans" w:eastAsia="Times New Roman" w:hAnsi="Open Sans" w:cs="Open Sans"/>
+          <w:color w:val="404040"/>
+          <w:kern w:val="0"/>
+          <w:sz w:val="24"/>
+          <w:szCs w:val="24"/>
+          <w:lang w:eastAsia="cs-CZ"/>
+          <w14:ligatures w14:val="none"/>
+        </w:rPr>
+        <w:t>cislo</w:t>
+      </w:r>
+      <w:proofErr w:type="spellEnd"/>
+      <w:r>
+        <w:rPr>
+          <w:rFonts w:ascii="Open Sans" w:eastAsia="Times New Roman" w:hAnsi="Open Sans" w:cs="Open Sans"/>
+          <w:color w:val="404040"/>
+          <w:kern w:val="0"/>
+          <w:sz w:val="24"/>
+          <w:szCs w:val="24"/>
+          <w:lang w:eastAsia="cs-CZ"/>
+          <w14:ligatures w14:val="none"/>
+        </w:rPr>
+        <w:t xml:space="preserve"> za </w:t>
+      </w:r>
+      <w:proofErr w:type="spellStart"/>
+      <w:r>
+        <w:rPr>
+          <w:rFonts w:ascii="Open Sans" w:eastAsia="Times New Roman" w:hAnsi="Open Sans" w:cs="Open Sans"/>
+          <w:color w:val="404040"/>
+          <w:kern w:val="0"/>
+          <w:sz w:val="24"/>
+          <w:szCs w:val="24"/>
+          <w:lang w:eastAsia="cs-CZ"/>
+          <w14:ligatures w14:val="none"/>
+        </w:rPr>
+        <w:t>teckou</w:t>
+      </w:r>
+      <w:proofErr w:type="spellEnd"/>
+      <w:r>
+        <w:rPr>
+          <w:rFonts w:ascii="Open Sans" w:eastAsia="Times New Roman" w:hAnsi="Open Sans" w:cs="Open Sans"/>
+          <w:color w:val="404040"/>
+          <w:kern w:val="0"/>
+          <w:sz w:val="24"/>
+          <w:szCs w:val="24"/>
+          <w:lang w:eastAsia="cs-CZ"/>
+          <w14:ligatures w14:val="none"/>
+        </w:rPr>
+        <w:t xml:space="preserve"> jsou jednotky a pote to jde z </w:t>
+      </w:r>
+      <w:proofErr w:type="spellStart"/>
+      <w:r>
+        <w:rPr>
+          <w:rFonts w:ascii="Open Sans" w:eastAsia="Times New Roman" w:hAnsi="Open Sans" w:cs="Open Sans"/>
+          <w:color w:val="404040"/>
+          <w:kern w:val="0"/>
+          <w:sz w:val="24"/>
+          <w:szCs w:val="24"/>
+          <w:lang w:eastAsia="cs-CZ"/>
+          <w14:ligatures w14:val="none"/>
+        </w:rPr>
+        <w:t>prava</w:t>
+      </w:r>
+      <w:proofErr w:type="spellEnd"/>
+      <w:r>
+        <w:rPr>
+          <w:rFonts w:ascii="Open Sans" w:eastAsia="Times New Roman" w:hAnsi="Open Sans" w:cs="Open Sans"/>
+          <w:color w:val="404040"/>
+          <w:kern w:val="0"/>
+          <w:sz w:val="24"/>
+          <w:szCs w:val="24"/>
+          <w:lang w:eastAsia="cs-CZ"/>
+          <w14:ligatures w14:val="none"/>
+        </w:rPr>
+        <w:t xml:space="preserve"> do leva po </w:t>
+      </w:r>
+      <w:proofErr w:type="spellStart"/>
+      <w:r>
+        <w:rPr>
+          <w:rFonts w:ascii="Open Sans" w:eastAsia="Times New Roman" w:hAnsi="Open Sans" w:cs="Open Sans"/>
+          <w:color w:val="404040"/>
+          <w:kern w:val="0"/>
+          <w:sz w:val="24"/>
+          <w:szCs w:val="24"/>
+          <w:lang w:eastAsia="cs-CZ"/>
+          <w14:ligatures w14:val="none"/>
+        </w:rPr>
+        <w:t>mocninach</w:t>
+      </w:r>
+      <w:proofErr w:type="spellEnd"/>
+      <w:r>
+        <w:rPr>
+          <w:rFonts w:ascii="Open Sans" w:eastAsia="Times New Roman" w:hAnsi="Open Sans" w:cs="Open Sans"/>
+          <w:color w:val="404040"/>
+          <w:kern w:val="0"/>
+          <w:sz w:val="24"/>
+          <w:szCs w:val="24"/>
+          <w:lang w:eastAsia="cs-CZ"/>
+          <w14:ligatures w14:val="none"/>
+        </w:rPr>
+        <w:t xml:space="preserve"> 10 </w:t>
+      </w:r>
+      <w:proofErr w:type="spellStart"/>
+      <w:r>
+        <w:rPr>
+          <w:rFonts w:ascii="Open Sans" w:eastAsia="Times New Roman" w:hAnsi="Open Sans" w:cs="Open Sans"/>
+          <w:color w:val="404040"/>
+          <w:kern w:val="0"/>
+          <w:sz w:val="24"/>
+          <w:szCs w:val="24"/>
+          <w:lang w:eastAsia="cs-CZ"/>
+          <w14:ligatures w14:val="none"/>
+        </w:rPr>
+        <w:t>tudiz</w:t>
+      </w:r>
+      <w:proofErr w:type="spellEnd"/>
+      <w:r>
+        <w:rPr>
+          <w:rFonts w:ascii="Open Sans" w:eastAsia="Times New Roman" w:hAnsi="Open Sans" w:cs="Open Sans"/>
+          <w:color w:val="404040"/>
+          <w:kern w:val="0"/>
+          <w:sz w:val="24"/>
+          <w:szCs w:val="24"/>
+          <w:lang w:eastAsia="cs-CZ"/>
+          <w14:ligatures w14:val="none"/>
+        </w:rPr>
+        <w:t xml:space="preserve"> 3 </w:t>
+      </w:r>
+      <w:proofErr w:type="spellStart"/>
+      <w:r>
+        <w:rPr>
+          <w:rFonts w:ascii="Open Sans" w:eastAsia="Times New Roman" w:hAnsi="Open Sans" w:cs="Open Sans"/>
+          <w:color w:val="404040"/>
+          <w:kern w:val="0"/>
+          <w:sz w:val="24"/>
+          <w:szCs w:val="24"/>
+          <w:lang w:eastAsia="cs-CZ"/>
+          <w14:ligatures w14:val="none"/>
+        </w:rPr>
+        <w:t>cislo</w:t>
+      </w:r>
+      <w:proofErr w:type="spellEnd"/>
+      <w:r>
+        <w:rPr>
+          <w:rFonts w:ascii="Open Sans" w:eastAsia="Times New Roman" w:hAnsi="Open Sans" w:cs="Open Sans"/>
+          <w:color w:val="404040"/>
+          <w:kern w:val="0"/>
+          <w:sz w:val="24"/>
+          <w:szCs w:val="24"/>
+          <w:lang w:eastAsia="cs-CZ"/>
+          <w14:ligatures w14:val="none"/>
+        </w:rPr>
+        <w:t xml:space="preserve"> jsou stovky atd. U JPY je to ve tvaru </w:t>
+      </w:r>
+      <w:proofErr w:type="spellStart"/>
+      <w:r>
+        <w:rPr>
+          <w:rFonts w:ascii="Open Sans" w:eastAsia="Times New Roman" w:hAnsi="Open Sans" w:cs="Open Sans"/>
+          <w:color w:val="404040"/>
+          <w:kern w:val="0"/>
+          <w:sz w:val="24"/>
+          <w:szCs w:val="24"/>
+          <w:lang w:eastAsia="cs-CZ"/>
+          <w14:ligatures w14:val="none"/>
+        </w:rPr>
+        <w:t>x.xx</w:t>
+      </w:r>
+      <w:proofErr w:type="spellEnd"/>
+      <w:r>
+        <w:rPr>
+          <w:rFonts w:ascii="Open Sans" w:eastAsia="Times New Roman" w:hAnsi="Open Sans" w:cs="Open Sans"/>
+          <w:color w:val="404040"/>
+          <w:kern w:val="0"/>
+          <w:sz w:val="24"/>
+          <w:szCs w:val="24"/>
+          <w:lang w:eastAsia="cs-CZ"/>
+          <w14:ligatures w14:val="none"/>
+        </w:rPr>
+        <w:t xml:space="preserve"> druhé </w:t>
+      </w:r>
+      <w:proofErr w:type="spellStart"/>
+      <w:r>
+        <w:rPr>
+          <w:rFonts w:ascii="Open Sans" w:eastAsia="Times New Roman" w:hAnsi="Open Sans" w:cs="Open Sans"/>
+          <w:color w:val="404040"/>
+          <w:kern w:val="0"/>
+          <w:sz w:val="24"/>
+          <w:szCs w:val="24"/>
+          <w:lang w:eastAsia="cs-CZ"/>
+          <w14:ligatures w14:val="none"/>
+        </w:rPr>
+        <w:t>cislo</w:t>
+      </w:r>
+      <w:proofErr w:type="spellEnd"/>
+      <w:r>
+        <w:rPr>
+          <w:rFonts w:ascii="Open Sans" w:eastAsia="Times New Roman" w:hAnsi="Open Sans" w:cs="Open Sans"/>
+          <w:color w:val="404040"/>
+          <w:kern w:val="0"/>
+          <w:sz w:val="24"/>
+          <w:szCs w:val="24"/>
+          <w:lang w:eastAsia="cs-CZ"/>
+          <w14:ligatures w14:val="none"/>
+        </w:rPr>
+        <w:t xml:space="preserve"> jsou </w:t>
+      </w:r>
+      <w:proofErr w:type="spellStart"/>
+      <w:r>
+        <w:rPr>
+          <w:rFonts w:ascii="Open Sans" w:eastAsia="Times New Roman" w:hAnsi="Open Sans" w:cs="Open Sans"/>
+          <w:color w:val="404040"/>
+          <w:kern w:val="0"/>
+          <w:sz w:val="24"/>
+          <w:szCs w:val="24"/>
+          <w:lang w:eastAsia="cs-CZ"/>
+          <w14:ligatures w14:val="none"/>
+        </w:rPr>
+        <w:t>jednicky</w:t>
+      </w:r>
+      <w:proofErr w:type="spellEnd"/>
+      <w:r>
+        <w:rPr>
+          <w:rFonts w:ascii="Open Sans" w:eastAsia="Times New Roman" w:hAnsi="Open Sans" w:cs="Open Sans"/>
+          <w:color w:val="404040"/>
+          <w:kern w:val="0"/>
+          <w:sz w:val="24"/>
+          <w:szCs w:val="24"/>
+          <w:lang w:eastAsia="cs-CZ"/>
+          <w14:ligatures w14:val="none"/>
+        </w:rPr>
+        <w:t xml:space="preserve">, </w:t>
+      </w:r>
+      <w:proofErr w:type="spellStart"/>
+      <w:r>
+        <w:rPr>
+          <w:rFonts w:ascii="Open Sans" w:eastAsia="Times New Roman" w:hAnsi="Open Sans" w:cs="Open Sans"/>
+          <w:color w:val="404040"/>
+          <w:kern w:val="0"/>
+          <w:sz w:val="24"/>
+          <w:szCs w:val="24"/>
+          <w:lang w:eastAsia="cs-CZ"/>
+          <w14:ligatures w14:val="none"/>
+        </w:rPr>
+        <w:t>prvni</w:t>
+      </w:r>
+      <w:proofErr w:type="spellEnd"/>
+      <w:r>
+        <w:rPr>
+          <w:rFonts w:ascii="Open Sans" w:eastAsia="Times New Roman" w:hAnsi="Open Sans" w:cs="Open Sans"/>
+          <w:color w:val="404040"/>
+          <w:kern w:val="0"/>
+          <w:sz w:val="24"/>
+          <w:szCs w:val="24"/>
+          <w:lang w:eastAsia="cs-CZ"/>
+          <w14:ligatures w14:val="none"/>
+        </w:rPr>
+        <w:t xml:space="preserve"> </w:t>
+      </w:r>
+      <w:proofErr w:type="spellStart"/>
+      <w:r>
+        <w:rPr>
+          <w:rFonts w:ascii="Open Sans" w:eastAsia="Times New Roman" w:hAnsi="Open Sans" w:cs="Open Sans"/>
+          <w:color w:val="404040"/>
+          <w:kern w:val="0"/>
+          <w:sz w:val="24"/>
+          <w:szCs w:val="24"/>
+          <w:lang w:eastAsia="cs-CZ"/>
+          <w14:ligatures w14:val="none"/>
+        </w:rPr>
+        <w:t>desitky</w:t>
+      </w:r>
+      <w:proofErr w:type="spellEnd"/>
+      <w:r>
+        <w:rPr>
+          <w:rFonts w:ascii="Open Sans" w:eastAsia="Times New Roman" w:hAnsi="Open Sans" w:cs="Open Sans"/>
+          <w:color w:val="404040"/>
+          <w:kern w:val="0"/>
+          <w:sz w:val="24"/>
+          <w:szCs w:val="24"/>
+          <w:lang w:eastAsia="cs-CZ"/>
+          <w14:ligatures w14:val="none"/>
+        </w:rPr>
+        <w:t>, a poslední před desetinou jsou stovky</w:t>
+      </w:r>
     </w:p>
     <w:p>
       <w:pPr>
@@ -1792,7 +2167,568 @@
           <w:sz w:val="24"/>
           <w:szCs w:val="24"/>
         </w:rPr>
+        <w:lastRenderedPageBreak/>
         <w:t xml:space="preserve"> </w:t>
+      </w:r>
+      <w:r>
+        <w:rPr>
+          <w:sz w:val="24"/>
+          <w:szCs w:val="24"/>
+        </w:rPr>
+        <w:t xml:space="preserve">Co </w:t>
+      </w:r>
+      <w:proofErr w:type="spellStart"/>
+      <w:r>
+        <w:rPr>
+          <w:sz w:val="24"/>
+          <w:szCs w:val="24"/>
+        </w:rPr>
+        <w:t>nam</w:t>
+      </w:r>
+      <w:proofErr w:type="spellEnd"/>
+      <w:r>
+        <w:rPr>
+          <w:sz w:val="24"/>
+          <w:szCs w:val="24"/>
+        </w:rPr>
+        <w:t xml:space="preserve"> pipy </w:t>
+      </w:r>
+      <w:proofErr w:type="spellStart"/>
+      <w:r>
+        <w:rPr>
+          <w:sz w:val="24"/>
+          <w:szCs w:val="24"/>
+        </w:rPr>
+        <w:t>udavaji</w:t>
+      </w:r>
+      <w:proofErr w:type="spellEnd"/>
+      <w:r>
+        <w:rPr>
+          <w:sz w:val="24"/>
+          <w:szCs w:val="24"/>
+        </w:rPr>
+        <w:t xml:space="preserve">- </w:t>
+      </w:r>
+      <w:proofErr w:type="spellStart"/>
+      <w:r>
+        <w:rPr>
+          <w:sz w:val="24"/>
+          <w:szCs w:val="24"/>
+        </w:rPr>
+        <w:t>prevodni</w:t>
+      </w:r>
+      <w:proofErr w:type="spellEnd"/>
+      <w:r>
+        <w:rPr>
+          <w:sz w:val="24"/>
+          <w:szCs w:val="24"/>
+        </w:rPr>
+        <w:t xml:space="preserve"> vztah </w:t>
+      </w:r>
+      <w:proofErr w:type="spellStart"/>
+      <w:r>
+        <w:rPr>
+          <w:sz w:val="24"/>
+          <w:szCs w:val="24"/>
+        </w:rPr>
+        <w:t>mame</w:t>
+      </w:r>
+      <w:proofErr w:type="spellEnd"/>
+      <w:r>
+        <w:rPr>
+          <w:sz w:val="24"/>
+          <w:szCs w:val="24"/>
+        </w:rPr>
+        <w:t xml:space="preserve"> například EUR/USD na 1.2387 to </w:t>
+      </w:r>
+      <w:proofErr w:type="spellStart"/>
+      <w:r>
+        <w:rPr>
+          <w:sz w:val="24"/>
+          <w:szCs w:val="24"/>
+        </w:rPr>
+        <w:t>znamena</w:t>
+      </w:r>
+      <w:proofErr w:type="spellEnd"/>
+      <w:r>
+        <w:rPr>
+          <w:sz w:val="24"/>
+          <w:szCs w:val="24"/>
+        </w:rPr>
+        <w:t xml:space="preserve"> ze jedno euro </w:t>
+      </w:r>
+      <w:proofErr w:type="spellStart"/>
+      <w:r>
+        <w:rPr>
+          <w:sz w:val="24"/>
+          <w:szCs w:val="24"/>
+        </w:rPr>
+        <w:t>nam</w:t>
+      </w:r>
+      <w:proofErr w:type="spellEnd"/>
+      <w:r>
+        <w:rPr>
+          <w:sz w:val="24"/>
+          <w:szCs w:val="24"/>
+        </w:rPr>
+        <w:t xml:space="preserve"> da 1.2387 dolaru</w:t>
+      </w:r>
+    </w:p>
+    <w:p>
+      <w:pPr>
+        <w:ind w:left="360"/>
+        <w:rPr>
+          <w:sz w:val="24"/>
+          <w:szCs w:val="24"/>
+        </w:rPr>
+      </w:pPr>
+    </w:p>
+    <w:p>
+      <w:pPr>
+        <w:ind w:left="360"/>
+        <w:rPr>
+          <w:sz w:val="24"/>
+          <w:szCs w:val="24"/>
+        </w:rPr>
+      </w:pPr>
+      <w:r>
+        <w:rPr>
+          <w:sz w:val="24"/>
+          <w:szCs w:val="24"/>
+        </w:rPr>
+        <w:t xml:space="preserve">Když cena roste </w:t>
+      </w:r>
+      <w:proofErr w:type="spellStart"/>
+      <w:r>
+        <w:rPr>
+          <w:sz w:val="24"/>
+          <w:szCs w:val="24"/>
+        </w:rPr>
+        <w:t>znamena</w:t>
+      </w:r>
+      <w:proofErr w:type="spellEnd"/>
+      <w:r>
+        <w:rPr>
+          <w:sz w:val="24"/>
+          <w:szCs w:val="24"/>
+        </w:rPr>
+        <w:t xml:space="preserve"> to ze </w:t>
+      </w:r>
+      <w:proofErr w:type="spellStart"/>
+      <w:r>
+        <w:rPr>
+          <w:sz w:val="24"/>
+          <w:szCs w:val="24"/>
+        </w:rPr>
+        <w:t>mena</w:t>
+      </w:r>
+      <w:proofErr w:type="spellEnd"/>
+      <w:r>
+        <w:rPr>
+          <w:sz w:val="24"/>
+          <w:szCs w:val="24"/>
+        </w:rPr>
+        <w:t xml:space="preserve"> která je nalevo posiluje když cena </w:t>
+      </w:r>
+      <w:proofErr w:type="spellStart"/>
+      <w:r>
+        <w:rPr>
+          <w:sz w:val="24"/>
+          <w:szCs w:val="24"/>
+        </w:rPr>
+        <w:t>klesa</w:t>
+      </w:r>
+      <w:proofErr w:type="spellEnd"/>
+      <w:r>
+        <w:rPr>
+          <w:sz w:val="24"/>
+          <w:szCs w:val="24"/>
+        </w:rPr>
+        <w:t xml:space="preserve"> </w:t>
+      </w:r>
+      <w:proofErr w:type="spellStart"/>
+      <w:r>
+        <w:rPr>
+          <w:sz w:val="24"/>
+          <w:szCs w:val="24"/>
+        </w:rPr>
+        <w:t>znamena</w:t>
+      </w:r>
+      <w:proofErr w:type="spellEnd"/>
+      <w:r>
+        <w:rPr>
+          <w:sz w:val="24"/>
+          <w:szCs w:val="24"/>
+        </w:rPr>
+        <w:t xml:space="preserve"> to ze oproti měně na </w:t>
+      </w:r>
+      <w:proofErr w:type="spellStart"/>
+      <w:r>
+        <w:rPr>
+          <w:sz w:val="24"/>
+          <w:szCs w:val="24"/>
+        </w:rPr>
+        <w:t>pravo</w:t>
+      </w:r>
+      <w:proofErr w:type="spellEnd"/>
+      <w:r>
+        <w:rPr>
+          <w:sz w:val="24"/>
+          <w:szCs w:val="24"/>
+        </w:rPr>
+        <w:t xml:space="preserve"> slábne. </w:t>
+      </w:r>
+      <w:r>
+        <w:rPr>
+          <w:sz w:val="24"/>
+          <w:szCs w:val="24"/>
+        </w:rPr>
+        <w:br/>
+      </w:r>
+      <w:r>
+        <w:rPr>
+          <w:sz w:val="24"/>
+          <w:szCs w:val="24"/>
+        </w:rPr>
+        <w:br/>
+      </w:r>
+      <w:r>
+        <w:rPr>
+          <w:sz w:val="24"/>
+          <w:szCs w:val="24"/>
+        </w:rPr>
+        <w:br/>
+        <w:t xml:space="preserve">Co je to LOT- měrná jednotka(objem) nákupu </w:t>
+      </w:r>
+      <w:proofErr w:type="spellStart"/>
+      <w:r>
+        <w:rPr>
+          <w:sz w:val="24"/>
+          <w:szCs w:val="24"/>
+        </w:rPr>
+        <w:t>exituji</w:t>
+      </w:r>
+      <w:proofErr w:type="spellEnd"/>
+      <w:r>
+        <w:rPr>
+          <w:sz w:val="24"/>
+          <w:szCs w:val="24"/>
+        </w:rPr>
+        <w:t xml:space="preserve"> 3 tipy LOTU standard, miny, </w:t>
+      </w:r>
+      <w:proofErr w:type="spellStart"/>
+      <w:r>
+        <w:rPr>
+          <w:sz w:val="24"/>
+          <w:szCs w:val="24"/>
+        </w:rPr>
+        <w:t>micro</w:t>
+      </w:r>
+      <w:proofErr w:type="spellEnd"/>
+      <w:r>
+        <w:rPr>
+          <w:sz w:val="24"/>
+          <w:szCs w:val="24"/>
+        </w:rPr>
+        <w:t xml:space="preserve"> </w:t>
+      </w:r>
+      <w:r>
+        <w:rPr>
+          <w:sz w:val="24"/>
+          <w:szCs w:val="24"/>
+        </w:rPr>
+        <w:br/>
+      </w:r>
+      <w:r>
+        <w:rPr>
+          <w:sz w:val="24"/>
+          <w:szCs w:val="24"/>
+        </w:rPr>
+        <w:br/>
+        <w:t xml:space="preserve">Standart-1.00 jeden celý lot  </w:t>
+      </w:r>
+      <w:proofErr w:type="spellStart"/>
+      <w:r>
+        <w:rPr>
+          <w:sz w:val="24"/>
+          <w:szCs w:val="24"/>
+        </w:rPr>
+        <w:t>vydelame</w:t>
+      </w:r>
+      <w:proofErr w:type="spellEnd"/>
+      <w:r>
+        <w:rPr>
+          <w:sz w:val="24"/>
+          <w:szCs w:val="24"/>
+        </w:rPr>
+        <w:t xml:space="preserve"> 10 dolaru při pohybu o 1 pip</w:t>
+      </w:r>
+    </w:p>
+    <w:p>
+      <w:pPr>
+        <w:ind w:left="360"/>
+        <w:rPr>
+          <w:sz w:val="24"/>
+          <w:szCs w:val="24"/>
+        </w:rPr>
+      </w:pPr>
+      <w:r>
+        <w:rPr>
+          <w:sz w:val="24"/>
+          <w:szCs w:val="24"/>
+        </w:rPr>
+        <w:t xml:space="preserve">Mini-0,1 Lotu </w:t>
+      </w:r>
+      <w:proofErr w:type="spellStart"/>
+      <w:r>
+        <w:rPr>
+          <w:sz w:val="24"/>
+          <w:szCs w:val="24"/>
+        </w:rPr>
+        <w:t>vydelame</w:t>
+      </w:r>
+      <w:proofErr w:type="spellEnd"/>
+      <w:r>
+        <w:rPr>
+          <w:sz w:val="24"/>
+          <w:szCs w:val="24"/>
+        </w:rPr>
+        <w:t xml:space="preserve"> 1 dolar při pohybu o 1 pip</w:t>
+      </w:r>
+    </w:p>
+    <w:p>
+      <w:pPr>
+        <w:ind w:left="360"/>
+        <w:rPr>
+          <w:sz w:val="24"/>
+          <w:szCs w:val="24"/>
+        </w:rPr>
+      </w:pPr>
+      <w:r>
+        <w:rPr>
+          <w:sz w:val="24"/>
+          <w:szCs w:val="24"/>
+        </w:rPr>
+        <w:t xml:space="preserve">Micro-0.01 </w:t>
+      </w:r>
+      <w:proofErr w:type="spellStart"/>
+      <w:r>
+        <w:rPr>
+          <w:sz w:val="24"/>
+          <w:szCs w:val="24"/>
+        </w:rPr>
+        <w:t>vydelame</w:t>
+      </w:r>
+      <w:proofErr w:type="spellEnd"/>
+      <w:r>
+        <w:rPr>
+          <w:sz w:val="24"/>
+          <w:szCs w:val="24"/>
+        </w:rPr>
+        <w:t xml:space="preserve"> 10 centu při pohybu 1 pip</w:t>
+      </w:r>
+    </w:p>
+    <w:p>
+      <w:pPr>
+        <w:ind w:left="360"/>
+        <w:rPr>
+          <w:sz w:val="24"/>
+          <w:szCs w:val="24"/>
+        </w:rPr>
+      </w:pPr>
+    </w:p>
+    <w:p>
+      <w:pPr>
+        <w:ind w:left="360"/>
+        <w:rPr>
+          <w:sz w:val="24"/>
+          <w:szCs w:val="24"/>
+        </w:rPr>
+      </w:pPr>
+    </w:p>
+    <w:p>
+      <w:pPr>
+        <w:ind w:left="360"/>
+        <w:rPr>
+          <w:sz w:val="24"/>
+          <w:szCs w:val="24"/>
+        </w:rPr>
+      </w:pPr>
+      <w:r>
+        <w:rPr>
+          <w:sz w:val="24"/>
+          <w:szCs w:val="24"/>
+        </w:rPr>
+        <w:t xml:space="preserve">Jak poznat </w:t>
+      </w:r>
+      <w:proofErr w:type="spellStart"/>
+      <w:r>
+        <w:rPr>
+          <w:sz w:val="24"/>
+          <w:szCs w:val="24"/>
+        </w:rPr>
+        <w:t>jaky</w:t>
+      </w:r>
+      <w:proofErr w:type="spellEnd"/>
+      <w:r>
+        <w:rPr>
+          <w:sz w:val="24"/>
+          <w:szCs w:val="24"/>
+        </w:rPr>
+        <w:t xml:space="preserve"> LOT nakupujeme a jak nakoupit 1 Standart abychom </w:t>
+      </w:r>
+      <w:proofErr w:type="spellStart"/>
+      <w:r>
+        <w:rPr>
+          <w:sz w:val="24"/>
+          <w:szCs w:val="24"/>
+        </w:rPr>
+        <w:t>vydelali</w:t>
+      </w:r>
+      <w:proofErr w:type="spellEnd"/>
+      <w:r>
+        <w:rPr>
+          <w:sz w:val="24"/>
+          <w:szCs w:val="24"/>
+        </w:rPr>
+        <w:t xml:space="preserve"> co nejvíce</w:t>
+      </w:r>
+    </w:p>
+    <w:p>
+      <w:pPr>
+        <w:ind w:left="360"/>
+        <w:rPr>
+          <w:sz w:val="24"/>
+          <w:szCs w:val="24"/>
+        </w:rPr>
+      </w:pPr>
+    </w:p>
+    <w:p>
+      <w:pPr>
+        <w:ind w:left="360"/>
+        <w:rPr>
+          <w:sz w:val="24"/>
+          <w:szCs w:val="24"/>
+        </w:rPr>
+      </w:pPr>
+      <w:r>
+        <w:rPr>
+          <w:sz w:val="24"/>
+          <w:szCs w:val="24"/>
+        </w:rPr>
+        <w:t xml:space="preserve">1 standart LOT= </w:t>
+      </w:r>
+      <w:proofErr w:type="spellStart"/>
+      <w:r>
+        <w:rPr>
+          <w:sz w:val="24"/>
+          <w:szCs w:val="24"/>
+        </w:rPr>
+        <w:t>prevodni</w:t>
+      </w:r>
+      <w:proofErr w:type="spellEnd"/>
+      <w:r>
+        <w:rPr>
+          <w:sz w:val="24"/>
+          <w:szCs w:val="24"/>
+        </w:rPr>
+        <w:t xml:space="preserve"> cena *100 000 to </w:t>
+      </w:r>
+      <w:proofErr w:type="spellStart"/>
+      <w:r>
+        <w:rPr>
+          <w:sz w:val="24"/>
+          <w:szCs w:val="24"/>
+        </w:rPr>
+        <w:t>znamena</w:t>
+      </w:r>
+      <w:proofErr w:type="spellEnd"/>
+      <w:r>
+        <w:rPr>
+          <w:sz w:val="24"/>
+          <w:szCs w:val="24"/>
+        </w:rPr>
+        <w:t xml:space="preserve"> ze když je třeba EUR/USD 1.2978 tak </w:t>
+      </w:r>
+      <w:proofErr w:type="spellStart"/>
+      <w:r>
+        <w:rPr>
+          <w:sz w:val="24"/>
+          <w:szCs w:val="24"/>
+        </w:rPr>
+        <w:t>potrebujeme</w:t>
+      </w:r>
+      <w:proofErr w:type="spellEnd"/>
+      <w:r>
+        <w:rPr>
+          <w:sz w:val="24"/>
+          <w:szCs w:val="24"/>
+        </w:rPr>
+        <w:t xml:space="preserve"> 129 780 dolaru. </w:t>
+      </w:r>
+      <w:proofErr w:type="spellStart"/>
+      <w:r>
+        <w:rPr>
+          <w:sz w:val="24"/>
+          <w:szCs w:val="24"/>
+        </w:rPr>
+        <w:t>Kdyb</w:t>
+      </w:r>
+      <w:proofErr w:type="spellEnd"/>
+      <w:r>
+        <w:rPr>
+          <w:sz w:val="24"/>
+          <w:szCs w:val="24"/>
+        </w:rPr>
+        <w:t xml:space="preserve"> to bylo EUR/kč je to 129 780 korun! </w:t>
+      </w:r>
+      <w:proofErr w:type="spellStart"/>
+      <w:r>
+        <w:rPr>
+          <w:sz w:val="24"/>
+          <w:szCs w:val="24"/>
+        </w:rPr>
+        <w:t>Vzdycky</w:t>
+      </w:r>
+      <w:proofErr w:type="spellEnd"/>
+      <w:r>
+        <w:rPr>
+          <w:sz w:val="24"/>
+          <w:szCs w:val="24"/>
+        </w:rPr>
+        <w:t xml:space="preserve"> je to v </w:t>
+      </w:r>
+      <w:proofErr w:type="spellStart"/>
+      <w:r>
+        <w:rPr>
+          <w:sz w:val="24"/>
+          <w:szCs w:val="24"/>
+        </w:rPr>
+        <w:t>te</w:t>
+      </w:r>
+      <w:proofErr w:type="spellEnd"/>
+      <w:r>
+        <w:rPr>
+          <w:sz w:val="24"/>
+          <w:szCs w:val="24"/>
+        </w:rPr>
+        <w:t xml:space="preserve"> dane méně na kterou </w:t>
+      </w:r>
+      <w:proofErr w:type="spellStart"/>
+      <w:r>
+        <w:rPr>
+          <w:sz w:val="24"/>
+          <w:szCs w:val="24"/>
+        </w:rPr>
+        <w:t>prevadime</w:t>
+      </w:r>
+      <w:proofErr w:type="spellEnd"/>
+      <w:r>
+        <w:rPr>
+          <w:sz w:val="24"/>
+          <w:szCs w:val="24"/>
+        </w:rPr>
+        <w:t xml:space="preserve">. </w:t>
       </w:r>
     </w:p>
     <w:p>
@@ -1840,7 +2776,7 @@
 </file>
 
 <file path=word/numbering.xml><?xml version="1.0" encoding="utf-8"?>
-<w:numbering xmlns:wpc="http://schemas.microsoft.com/office/word/2010/wordprocessingCanvas" xmlns:cx="http://schemas.microsoft.com/office/drawing/2014/chartex" xmlns:cx1="http://schemas.microsoft.com/office/drawing/2015/9/8/chartex" xmlns:cx2="http://schemas.microsoft.com/office/drawing/2015/10/21/chartex" xmlns:cx3="http://schemas.microsoft.com/office/drawing/2016/5/9/chartex" xmlns:cx4="http://schemas.microsoft.com/office/drawing/2016/5/10/chartex" xmlns:cx5="http://schemas.microsoft.com/office/drawing/2016/5/11/chartex" xmlns:cx6="http://schemas.microsoft.com/office/drawing/2016/5/12/chartex" xmlns:cx7="http://schemas.microsoft.com/office/drawing/2016/5/13/chartex" xmlns:cx8="http://schemas.microsoft.com/office/drawing/2016/5/14/chartex" xmlns:mc="http://schemas.openxmlformats.org/markup-compatibility/2006" xmlns:aink="http://schemas.microsoft.com/office/drawing/2016/ink" xmlns:am3d="http://schemas.microsoft.com/office/drawing/2017/model3d" xmlns:o="urn:schemas-microsoft-com:office:office" xmlns:oel="http://schemas.microsoft.com/office/2019/extlst" xmlns:r="http://schemas.openxmlformats.org/officeDocument/2006/relationships" xmlns:m="http://schemas.openxmlformats.org/officeDocument/2006/math" xmlns:v="urn:schemas-microsoft-com:vml" xmlns:wp14="http://schemas.microsoft.com/office/word/2010/wordprocessingDrawing" xmlns:wp="http://schemas.openxmlformats.org/drawingml/2006/wordprocessingDrawing" xmlns:w10="urn:schemas-microsoft-com:office:word" xmlns:w="http://schemas.openxmlformats.org/wordprocessingml/2006/main" xmlns:w14="http://schemas.microsoft.com/office/word/2010/wordml" xmlns:w15="http://schemas.microsoft.com/office/word/2012/wordml" xmlns:w16cex="http://schemas.microsoft.com/office/word/2018/wordml/cex" xmlns:w16cid="http://schemas.microsoft.com/office/word/2016/wordml/cid" xmlns:w16="http://schemas.microsoft.com/office/word/2018/wordml" xmlns:w16sdtdh="http://schemas.microsoft.com/office/word/2020/wordml/sdtdatahash" xmlns:w16se="http://schemas.microsoft.com/office/word/2015/wordml/symex" xmlns:wpg="http://schemas.microsoft.com/office/word/2010/wordprocessingGroup" xmlns:wpi="http://schemas.microsoft.com/office/word/2010/wordprocessingInk" xmlns:wne="http://schemas.microsoft.com/office/word/2006/wordml" xmlns:wps="http://schemas.microsoft.com/office/word/2010/wordprocessingShape" mc:Ignorable="w14 w15 w16se w16cid w16 w16cex w16sdtdh wp14">
+<w:numbering xmlns:wpc="http://schemas.microsoft.com/office/word/2010/wordprocessingCanvas" xmlns:cx="http://schemas.microsoft.com/office/drawing/2014/chartex" xmlns:cx1="http://schemas.microsoft.com/office/drawing/2015/9/8/chartex" xmlns:cx2="http://schemas.microsoft.com/office/drawing/2015/10/21/chartex" xmlns:cx3="http://schemas.microsoft.com/office/drawing/2016/5/9/chartex" xmlns:cx4="http://schemas.microsoft.com/office/drawing/2016/5/10/chartex" xmlns:cx5="http://schemas.microsoft.com/office/drawing/2016/5/11/chartex" xmlns:cx6="http://schemas.microsoft.com/office/drawing/2016/5/12/chartex" xmlns:cx7="http://schemas.microsoft.com/office/drawing/2016/5/13/chartex" xmlns:cx8="http://schemas.microsoft.com/office/drawing/2016/5/14/chartex" xmlns:mc="http://schemas.openxmlformats.org/markup-compatibility/2006" xmlns:aink="http://schemas.microsoft.com/office/drawing/2016/ink" xmlns:am3d="http://schemas.microsoft.com/office/drawing/2017/model3d" xmlns:o="urn:schemas-microsoft-com:office:office" xmlns:oel="http://schemas.microsoft.com/office/2019/extlst" xmlns:r="http://schemas.openxmlformats.org/officeDocument/2006/relationships" xmlns:m="http://schemas.openxmlformats.org/officeDocument/2006/math" xmlns:v="urn:schemas-microsoft-com:vml" xmlns:wp14="http://schemas.microsoft.com/office/word/2010/wordprocessingDrawing" xmlns:wp="http://schemas.openxmlformats.org/drawingml/2006/wordprocessingDrawing" xmlns:w10="urn:schemas-microsoft-com:office:word" xmlns:w="http://schemas.openxmlformats.org/wordprocessingml/2006/main" xmlns:w14="http://schemas.microsoft.com/office/word/2010/wordml" xmlns:w15="http://schemas.microsoft.com/office/word/2012/wordml" xmlns:w16cex="http://schemas.microsoft.com/office/word/2018/wordml/cex" xmlns:w16cid="http://schemas.microsoft.com/office/word/2016/wordml/cid" xmlns:w16="http://schemas.microsoft.com/office/word/2018/wordml" xmlns:w16du="http://schemas.microsoft.com/office/word/2023/wordml/word16du" xmlns:w16sdtdh="http://schemas.microsoft.com/office/word/2020/wordml/sdtdatahash" xmlns:w16se="http://schemas.microsoft.com/office/word/2015/wordml/symex" xmlns:wpg="http://schemas.microsoft.com/office/word/2010/wordprocessingGroup" xmlns:wpi="http://schemas.microsoft.com/office/word/2010/wordprocessingInk" xmlns:wne="http://schemas.microsoft.com/office/word/2006/wordml" xmlns:wps="http://schemas.microsoft.com/office/word/2010/wordprocessingShape" mc:Ignorable="w14 w15 w16se w16cid w16 w16cex w16sdtdh wp14">
   <w:abstractNum w:abstractNumId="0" w15:restartNumberingAfterBreak="0">
     <w:nsid w:val="0A436889"/>
     <w:multiLevelType w:val="hybridMultilevel"/>

</xml_diff>